<commit_message>
Retain in the form still in case of rejection from database even after submission of the leave application form
</commit_message>
<xml_diff>
--- a/doc/issue_leave_application_20161019.docx
+++ b/doc/issue_leave_application_20161019.docx
@@ -16,6 +16,7 @@
         </w:numPr>
         <w:bidi w:val="0"/>
       </w:pPr>
+      <w:bookmarkStart w:id="0" w:name="_GoBack"/>
       <w:r>
         <w:t>Retain the current state when there is an error (</w:t>
       </w:r>
@@ -107,6 +108,18 @@
       </w:pPr>
       <w:r>
         <w:t>The request can be canceled by the requester if it returned.</w:t>
+      </w:r>
+      <w:r>
+        <w:t xml:space="preserve"> (</w:t>
+      </w:r>
+      <w:r>
+        <w:rPr>
+          <w:color w:val="00B050"/>
+        </w:rPr>
+        <w:t>done</w:t>
+      </w:r>
+      <w:r>
+        <w:t>)</w:t>
       </w:r>
     </w:p>
     <w:p>
@@ -162,10 +175,8 @@
         <w:t>Employee cannot request for another leave unless his previous leave return is approved.</w:t>
       </w:r>
     </w:p>
-    <w:p>
-      <w:bookmarkStart w:id="0" w:name="_GoBack"/>
-      <w:bookmarkEnd w:id="0"/>
-    </w:p>
+    <w:bookmarkEnd w:id="0"/>
+    <w:p/>
     <w:sectPr>
       <w:pgSz w:w="12240" w:h="15840"/>
       <w:pgMar w:top="1440" w:right="1440" w:bottom="1440" w:left="1440" w:header="720" w:footer="720" w:gutter="0"/>
@@ -293,15 +304,6 @@
   </w:abstractNum>
   <w:num w:numId="1">
     <w:abstractNumId w:val="0"/>
-    <w:lvlOverride w:ilvl="0"/>
-    <w:lvlOverride w:ilvl="1"/>
-    <w:lvlOverride w:ilvl="2"/>
-    <w:lvlOverride w:ilvl="3"/>
-    <w:lvlOverride w:ilvl="4"/>
-    <w:lvlOverride w:ilvl="5"/>
-    <w:lvlOverride w:ilvl="6"/>
-    <w:lvlOverride w:ilvl="7"/>
-    <w:lvlOverride w:ilvl="8"/>
   </w:num>
 </w:numbering>
 </file>

</xml_diff>